<commit_message>
Level II Script Progress
</commit_message>
<xml_diff>
--- a/Documents/Level II - Malice at McGuire/Level II – Malice at McGuire [Level Text Script].docx
+++ b/Documents/Level II - Malice at McGuire/Level II – Malice at McGuire [Level Text Script].docx
@@ -63,10 +63,6 @@
     <w:p>
       <w:pPr>
         <w:pStyle w:val="ListParagraph"/>
-        <w:numPr>
-          <w:ilvl w:val="0"/>
-          <w:numId w:val="2"/>
-        </w:numPr>
         <w:pBdr>
           <w:top w:val="nil"/>
           <w:left w:val="nil"/>
@@ -82,13 +78,6 @@
           <w:color w:val="000000"/>
         </w:rPr>
       </w:pPr>
-      <w:r>
-        <w:rPr>
-          <w:rFonts w:eastAsia="Times New Roman" w:cs="Times New Roman"/>
-          <w:color w:val="000000"/>
-        </w:rPr>
-        <w:t>Area(s): Tavern (Shop &amp; Bar), Hunter’s Pointe (H.U.N.T.R), Birkdale Village (Military), Nuclear Power Plant, Outside of Tavern (Town Square)</w:t>
-      </w:r>
     </w:p>
     <w:p>
       <w:pPr>
@@ -117,22 +106,40 @@
           <w:rFonts w:eastAsia="Times New Roman" w:cs="Times New Roman"/>
           <w:color w:val="000000"/>
         </w:rPr>
-        <w:t>Side Quest(s): (</w:t>
-      </w:r>
-      <w:r>
-        <w:rPr>
-          <w:rFonts w:eastAsia="Times New Roman" w:cs="Times New Roman"/>
-          <w:color w:val="000000"/>
-        </w:rPr>
-        <w:t>6</w:t>
-      </w:r>
-      <w:r>
-        <w:rPr>
-          <w:rFonts w:eastAsia="Times New Roman" w:cs="Times New Roman"/>
-          <w:color w:val="000000"/>
-        </w:rPr>
-        <w:t xml:space="preserve">) </w:t>
-      </w:r>
+        <w:t xml:space="preserve">Area(s): </w:t>
+      </w:r>
+      <w:r>
+        <w:rPr>
+          <w:rFonts w:eastAsia="Times New Roman" w:cs="Times New Roman"/>
+          <w:color w:val="000000"/>
+        </w:rPr>
+        <w:t>The Baron’s Tavern &amp; Trove (Merchant and Grill)</w:t>
+      </w:r>
+      <w:r>
+        <w:rPr>
+          <w:rFonts w:eastAsia="Times New Roman" w:cs="Times New Roman"/>
+          <w:color w:val="000000"/>
+        </w:rPr>
+        <w:t>, Hunter’s Pointe (H.U.N.T.R), Birkdale Village (Military), Nuclear Power Plant, Outside of Tavern (Town Square)</w:t>
+      </w:r>
+    </w:p>
+    <w:p>
+      <w:pPr>
+        <w:pBdr>
+          <w:top w:val="nil"/>
+          <w:left w:val="nil"/>
+          <w:bottom w:val="nil"/>
+          <w:right w:val="nil"/>
+          <w:between w:val="nil"/>
+        </w:pBdr>
+        <w:spacing w:after="0" w:line="259" w:lineRule="auto"/>
+        <w:rPr>
+          <w:rFonts w:eastAsia="Times New Roman" w:cs="Times New Roman"/>
+          <w:b/>
+          <w:bCs/>
+          <w:color w:val="000000"/>
+        </w:rPr>
+      </w:pPr>
     </w:p>
     <w:p>
       <w:pPr>
@@ -161,8 +168,80 @@
           <w:rFonts w:eastAsia="Times New Roman" w:cs="Times New Roman"/>
           <w:color w:val="000000"/>
         </w:rPr>
-        <w:t xml:space="preserve">Key Item(s): </w:t>
-      </w:r>
+        <w:t>Side Quest(s): (</w:t>
+      </w:r>
+      <w:r>
+        <w:rPr>
+          <w:rFonts w:eastAsia="Times New Roman" w:cs="Times New Roman"/>
+          <w:color w:val="000000"/>
+        </w:rPr>
+        <w:t>6</w:t>
+      </w:r>
+      <w:r>
+        <w:rPr>
+          <w:rFonts w:eastAsia="Times New Roman" w:cs="Times New Roman"/>
+          <w:color w:val="000000"/>
+        </w:rPr>
+        <w:t xml:space="preserve">) </w:t>
+      </w:r>
+      <w:r>
+        <w:rPr>
+          <w:rFonts w:eastAsia="Times New Roman" w:cs="Times New Roman"/>
+          <w:color w:val="000000"/>
+        </w:rPr>
+        <w:t xml:space="preserve">– Familial Relations, </w:t>
+      </w:r>
+      <w:proofErr w:type="spellStart"/>
+      <w:r>
+        <w:rPr>
+          <w:rFonts w:eastAsia="Times New Roman" w:cs="Times New Roman"/>
+          <w:color w:val="000000"/>
+        </w:rPr>
+        <w:t>Gooner</w:t>
+      </w:r>
+      <w:proofErr w:type="spellEnd"/>
+      <w:r>
+        <w:rPr>
+          <w:rFonts w:eastAsia="Times New Roman" w:cs="Times New Roman"/>
+          <w:color w:val="000000"/>
+        </w:rPr>
+        <w:t xml:space="preserve"> </w:t>
+      </w:r>
+      <w:proofErr w:type="spellStart"/>
+      <w:r>
+        <w:rPr>
+          <w:rFonts w:eastAsia="Times New Roman" w:cs="Times New Roman"/>
+          <w:color w:val="000000"/>
+        </w:rPr>
+        <w:t>Pokemon</w:t>
+      </w:r>
+      <w:proofErr w:type="spellEnd"/>
+      <w:r>
+        <w:rPr>
+          <w:rFonts w:eastAsia="Times New Roman" w:cs="Times New Roman"/>
+          <w:color w:val="000000"/>
+        </w:rPr>
+        <w:t xml:space="preserve"> Battle, Arm’s Dealer’s Side Quest, Julian’s Contraption, Hungry H.U.N.T.R Soldiers, Lone Wolf Recruitment</w:t>
+      </w:r>
+    </w:p>
+    <w:p>
+      <w:pPr>
+        <w:pStyle w:val="ListParagraph"/>
+        <w:pBdr>
+          <w:top w:val="nil"/>
+          <w:left w:val="nil"/>
+          <w:bottom w:val="nil"/>
+          <w:right w:val="nil"/>
+          <w:between w:val="nil"/>
+        </w:pBdr>
+        <w:spacing w:after="0" w:line="259" w:lineRule="auto"/>
+        <w:rPr>
+          <w:rFonts w:eastAsia="Times New Roman" w:cs="Times New Roman"/>
+          <w:b/>
+          <w:bCs/>
+          <w:color w:val="000000"/>
+        </w:rPr>
+      </w:pPr>
     </w:p>
     <w:p>
       <w:pPr>
@@ -191,8 +270,40 @@
           <w:rFonts w:eastAsia="Times New Roman" w:cs="Times New Roman"/>
           <w:color w:val="000000"/>
         </w:rPr>
-        <w:t>Respect Gain/Loss Chances: (3) - Player chooses to support/oppose Camille for winning at arm wrestling and throughout the mission, Julian’s tool, calming/instigating a fight w/ Alistair for the plan or opposing/supporting Alistair’s comments about the team and their usefulness</w:t>
-      </w:r>
+        <w:t xml:space="preserve">Key Item(s): </w:t>
+      </w:r>
+      <w:r>
+        <w:rPr>
+          <w:rFonts w:eastAsia="Times New Roman" w:cs="Times New Roman"/>
+          <w:color w:val="000000"/>
+        </w:rPr>
+        <w:t xml:space="preserve">Uncooked Steak, Birkdale Arm Band, Computer Part Pack D, Engagement Ring, Touch Screen attachment, Temperature Sensor attachment, Processor chip attachment, To-go Meal (x2), </w:t>
+      </w:r>
+      <w:r>
+        <w:rPr>
+          <w:rFonts w:eastAsia="Times New Roman" w:cs="Times New Roman"/>
+          <w:color w:val="000000"/>
+        </w:rPr>
+        <w:t>The Baron’s Crest</w:t>
+      </w:r>
+    </w:p>
+    <w:p>
+      <w:pPr>
+        <w:pBdr>
+          <w:top w:val="nil"/>
+          <w:left w:val="nil"/>
+          <w:bottom w:val="nil"/>
+          <w:right w:val="nil"/>
+          <w:between w:val="nil"/>
+        </w:pBdr>
+        <w:spacing w:after="0" w:line="259" w:lineRule="auto"/>
+        <w:rPr>
+          <w:rFonts w:eastAsia="Times New Roman" w:cs="Times New Roman"/>
+          <w:b/>
+          <w:bCs/>
+          <w:color w:val="000000"/>
+        </w:rPr>
+      </w:pPr>
     </w:p>
     <w:p>
       <w:pPr>
@@ -221,7 +332,139 @@
           <w:rFonts w:eastAsia="Times New Roman" w:cs="Times New Roman"/>
           <w:color w:val="000000"/>
         </w:rPr>
-        <w:t>Death(s) during Investigation Period: (3) - Answering the H.U.N.T.R password wrong and instigating a fight, instigating a fight with the military, instigating a fight with the townspeople at the Tavern</w:t>
+        <w:t>Respect Gain/Loss Chances: (</w:t>
+      </w:r>
+      <w:r>
+        <w:rPr>
+          <w:rFonts w:eastAsia="Times New Roman" w:cs="Times New Roman"/>
+          <w:color w:val="000000"/>
+        </w:rPr>
+        <w:t>+5/-2</w:t>
+      </w:r>
+      <w:r>
+        <w:rPr>
+          <w:rFonts w:eastAsia="Times New Roman" w:cs="Times New Roman"/>
+          <w:color w:val="000000"/>
+        </w:rPr>
+        <w:t>) - Player chooses to support/oppose Camille for winning at arm wrestling and throughout the mission</w:t>
+      </w:r>
+      <w:r>
+        <w:rPr>
+          <w:rFonts w:eastAsia="Times New Roman" w:cs="Times New Roman"/>
+          <w:color w:val="000000"/>
+        </w:rPr>
+        <w:t xml:space="preserve"> (RESPECT +</w:t>
+      </w:r>
+      <w:r>
+        <w:rPr>
+          <w:rFonts w:eastAsia="Times New Roman" w:cs="Times New Roman"/>
+          <w:color w:val="000000"/>
+        </w:rPr>
+        <w:t>3</w:t>
+      </w:r>
+      <w:r>
+        <w:rPr>
+          <w:rFonts w:eastAsia="Times New Roman" w:cs="Times New Roman"/>
+          <w:color w:val="000000"/>
+        </w:rPr>
+        <w:t>/RESPECT -2)</w:t>
+      </w:r>
+      <w:r>
+        <w:rPr>
+          <w:rFonts w:eastAsia="Times New Roman" w:cs="Times New Roman"/>
+          <w:color w:val="000000"/>
+        </w:rPr>
+        <w:t>, Julian’s tool</w:t>
+      </w:r>
+      <w:r>
+        <w:rPr>
+          <w:rFonts w:eastAsia="Times New Roman" w:cs="Times New Roman"/>
+          <w:color w:val="000000"/>
+        </w:rPr>
+        <w:t xml:space="preserve"> (RESPECT +1)</w:t>
+      </w:r>
+      <w:r>
+        <w:rPr>
+          <w:rFonts w:eastAsia="Times New Roman" w:cs="Times New Roman"/>
+          <w:color w:val="000000"/>
+        </w:rPr>
+        <w:t>,</w:t>
+      </w:r>
+      <w:r>
+        <w:rPr>
+          <w:rFonts w:eastAsia="Times New Roman" w:cs="Times New Roman"/>
+          <w:color w:val="000000"/>
+        </w:rPr>
+        <w:t xml:space="preserve"> Conversation with Julian about a place to belong (RESPECT +1), Feed and aid the wounded wolf-dog with Alistair (RESPECT +1)</w:t>
+      </w:r>
+      <w:r>
+        <w:rPr>
+          <w:rFonts w:eastAsia="Times New Roman" w:cs="Times New Roman"/>
+          <w:color w:val="000000"/>
+        </w:rPr>
+        <w:t xml:space="preserve"> </w:t>
+      </w:r>
+    </w:p>
+    <w:p>
+      <w:pPr>
+        <w:pBdr>
+          <w:top w:val="nil"/>
+          <w:left w:val="nil"/>
+          <w:bottom w:val="nil"/>
+          <w:right w:val="nil"/>
+          <w:between w:val="nil"/>
+        </w:pBdr>
+        <w:spacing w:after="0" w:line="259" w:lineRule="auto"/>
+        <w:rPr>
+          <w:rFonts w:eastAsia="Times New Roman" w:cs="Times New Roman"/>
+          <w:b/>
+          <w:bCs/>
+          <w:color w:val="000000"/>
+        </w:rPr>
+      </w:pPr>
+    </w:p>
+    <w:p>
+      <w:pPr>
+        <w:pStyle w:val="ListParagraph"/>
+        <w:numPr>
+          <w:ilvl w:val="0"/>
+          <w:numId w:val="2"/>
+        </w:numPr>
+        <w:pBdr>
+          <w:top w:val="nil"/>
+          <w:left w:val="nil"/>
+          <w:bottom w:val="nil"/>
+          <w:right w:val="nil"/>
+          <w:between w:val="nil"/>
+        </w:pBdr>
+        <w:spacing w:after="0" w:line="259" w:lineRule="auto"/>
+        <w:rPr>
+          <w:rFonts w:eastAsia="Times New Roman" w:cs="Times New Roman"/>
+          <w:b/>
+          <w:bCs/>
+          <w:color w:val="000000"/>
+        </w:rPr>
+      </w:pPr>
+      <w:r>
+        <w:rPr>
+          <w:rFonts w:eastAsia="Times New Roman" w:cs="Times New Roman"/>
+          <w:color w:val="000000"/>
+        </w:rPr>
+        <w:t>Death(s) during Investigation Period: (3) - Answering the H.U.N.T.R password wrong and instigating a fight, instigating a fight with the military</w:t>
+      </w:r>
+      <w:r>
+        <w:rPr>
+          <w:rFonts w:eastAsia="Times New Roman" w:cs="Times New Roman"/>
+          <w:color w:val="000000"/>
+        </w:rPr>
+        <w:t xml:space="preserve"> at the refugee center entrance</w:t>
+      </w:r>
+      <w:r>
+        <w:rPr>
+          <w:rFonts w:eastAsia="Times New Roman" w:cs="Times New Roman"/>
+          <w:color w:val="000000"/>
+        </w:rPr>
+        <w:t>, instigating a fight with the townspeople at the Tavern</w:t>
       </w:r>
     </w:p>
     <w:p>

</xml_diff>